<commit_message>
Pesquisa 11 e Diagrama de Blocos.
</commit_message>
<xml_diff>
--- a/11-TC-RTC/PesquisaTicKTack.docx
+++ b/11-TC-RTC/PesquisaTicKTack.docx
@@ -90,17 +90,20 @@
       <w:pPr>
         <w:pStyle w:val="Ttulo"/>
         <w:rPr>
+          <w:b/>
           <w:lang w:val="pt-BR"/>
         </w:rPr>
       </w:pPr>
       <w:r>
         <w:rPr>
+          <w:b/>
           <w:lang w:val="pt-BR"/>
         </w:rPr>
         <w:t>Pesquisa</w:t>
       </w:r>
       <w:r>
         <w:rPr>
+          <w:b/>
           <w:lang w:val="pt-BR" w:bidi="pt-BR"/>
         </w:rPr>
         <w:t xml:space="preserve">: </w:t>
@@ -108,6 +111,7 @@
       <w:proofErr w:type="spellStart"/>
       <w:r>
         <w:rPr>
+          <w:b/>
           <w:lang w:val="pt-BR"/>
         </w:rPr>
         <w:t>Tick</w:t>
@@ -115,6 +119,7 @@
       <w:proofErr w:type="spellEnd"/>
       <w:r>
         <w:rPr>
+          <w:b/>
           <w:lang w:val="pt-BR"/>
         </w:rPr>
         <w:t xml:space="preserve">! </w:t>
@@ -122,6 +127,7 @@
       <w:proofErr w:type="spellStart"/>
       <w:r>
         <w:rPr>
+          <w:b/>
           <w:lang w:val="pt-BR"/>
         </w:rPr>
         <w:t>Tack</w:t>
@@ -129,6 +135,7 @@
       <w:proofErr w:type="spellEnd"/>
       <w:r>
         <w:rPr>
+          <w:b/>
           <w:lang w:val="pt-BR"/>
         </w:rPr>
         <w:t>!</w:t>
@@ -137,12 +144,99 @@
     <w:p>
       <w:pPr>
         <w:rPr>
+          <w:b/>
           <w:lang w:val="pt-BR"/>
         </w:rPr>
       </w:pPr>
+      <w:r>
+        <w:rPr>
+          <w:b/>
+          <w:lang w:val="pt-BR"/>
+        </w:rPr>
+        <w:t>Questão 1</w:t>
+      </w:r>
+    </w:p>
+    <w:p>
+      <w:pPr>
+        <w:rPr>
+          <w:rFonts w:ascii="Times New Roman" w:hAnsi="Times New Roman" w:cs="Times New Roman"/>
+        </w:rPr>
+      </w:pPr>
+      <w:r>
+        <w:rPr>
+          <w:rFonts w:ascii="Times New Roman" w:hAnsi="Times New Roman" w:cs="Times New Roman"/>
+        </w:rPr>
+        <w:t>O RTC usa um cristal oscilatório à uma freqüência de 32768 kHz, que é exatamente 2</w:t>
+      </w:r>
+      <w:r>
+        <w:rPr>
+          <w:rFonts w:ascii="Times New Roman" w:hAnsi="Times New Roman" w:cs="Times New Roman"/>
+          <w:vertAlign w:val="superscript"/>
+        </w:rPr>
+        <w:t>15</w:t>
+      </w:r>
+      <w:r>
+        <w:rPr>
+          <w:rFonts w:ascii="Times New Roman" w:hAnsi="Times New Roman" w:cs="Times New Roman"/>
+        </w:rPr>
+        <w:t>.</w:t>
+      </w:r>
+    </w:p>
+    <w:p>
+      <w:pPr>
+        <w:rPr>
+          <w:b/>
+        </w:rPr>
+      </w:pPr>
+      <w:r>
+        <w:rPr>
+          <w:b/>
+        </w:rPr>
+        <w:t>Questão 3</w:t>
+      </w:r>
+    </w:p>
+    <w:p>
+      <w:pPr>
+        <w:rPr>
+          <w:rFonts w:ascii="Times New Roman" w:hAnsi="Times New Roman" w:cs="Times New Roman"/>
+        </w:rPr>
+      </w:pPr>
+      <w:r>
+        <w:rPr>
+          <w:rFonts w:ascii="Times New Roman" w:hAnsi="Times New Roman" w:cs="Times New Roman"/>
+        </w:rPr>
+        <w:t>Através do timerCounter é possível controlar a freqüência do duty cicle de um motor e assim medir a sua velocidade.</w:t>
+      </w:r>
+    </w:p>
+    <w:p>
+      <w:pPr>
+        <w:rPr>
+          <w:b/>
+        </w:rPr>
+      </w:pPr>
+      <w:r>
+        <w:rPr>
+          <w:b/>
+        </w:rPr>
+        <w:t>Questão 4</w:t>
+      </w:r>
       <w:bookmarkStart w:id="0" w:name="_GoBack"/>
       <w:bookmarkEnd w:id="0"/>
     </w:p>
+    <w:p>
+      <w:pPr>
+        <w:rPr>
+          <w:rFonts w:ascii="Times New Roman" w:hAnsi="Times New Roman" w:cs="Times New Roman"/>
+        </w:rPr>
+      </w:pPr>
+      <w:r>
+        <w:rPr>
+          <w:rFonts w:ascii="Times New Roman" w:hAnsi="Times New Roman" w:cs="Times New Roman"/>
+        </w:rPr>
+        <w:t>Em modo de baixo consumo o RTC consome 1,1uA.</w:t>
+      </w:r>
+    </w:p>
+    <w:p/>
     <w:sectPr>
       <w:headerReference w:type="default" r:id="rId9"/>
       <w:headerReference w:type="first" r:id="rId10"/>
@@ -3838,7 +3932,7 @@
 </file>
 
 <file path=customXml/itemProps2.xml><?xml version="1.0" encoding="utf-8"?>
-<ds:datastoreItem xmlns:ds="http://schemas.openxmlformats.org/officeDocument/2006/customXml" ds:itemID="{699EF129-6B80-4BB5-A88B-548DF2E1E6CC}">
+<ds:datastoreItem xmlns:ds="http://schemas.openxmlformats.org/officeDocument/2006/customXml" ds:itemID="{CF5410DF-6448-4A46-B7BA-01151CD47C5F}">
   <ds:schemaRefs>
     <ds:schemaRef ds:uri="http://schemas.openxmlformats.org/officeDocument/2006/bibliography"/>
   </ds:schemaRefs>

</xml_diff>